<commit_message>
here are my updates
</commit_message>
<xml_diff>
--- a/docs/GPR round 2 comments.docx
+++ b/docs/GPR round 2 comments.docx
@@ -112,66 +112,158 @@
           <w:color w:val="222222"/>
           <w:shd w:val="clear" w:color="auto" w:fill="FFFFFF"/>
         </w:rPr>
-        <w:t xml:space="preserve">2. The logic of looking at the experimental groups independent of the control groups is clearer. However, in reading the results, the temporal dimension of psychological change was obscured by the statistics. In fact, I didn't realize that the temporal changes for PTS and PTG had completely different trajectories compared with QOL until the discussion. Be more explicit about the analyses that show this while discussing them in the results section. Remember that most readers are not as enamored with the elegant statistics as you are. Most are trying to figure out what the statistics mean. In other words, explicitly mention how the various measures are </w:t>
-      </w:r>
-      <w:commentRangeStart w:id="1"/>
-      <w:r>
-        <w:rPr>
-          <w:rFonts w:ascii="Arial" w:eastAsia="Times New Roman" w:hAnsi="Arial" w:cs="Arial"/>
-          <w:color w:val="222222"/>
-          <w:shd w:val="clear" w:color="auto" w:fill="FFFFFF"/>
-        </w:rPr>
-        <w:t>changing</w:t>
-      </w:r>
-      <w:commentRangeEnd w:id="1"/>
-      <w:r>
-        <w:rPr>
-          <w:rStyle w:val="CommentReference"/>
-        </w:rPr>
-        <w:commentReference w:id="1"/>
-      </w:r>
-      <w:r>
-        <w:rPr>
-          <w:rFonts w:ascii="Arial" w:eastAsia="Times New Roman" w:hAnsi="Arial" w:cs="Arial"/>
-          <w:color w:val="222222"/>
-          <w:shd w:val="clear" w:color="auto" w:fill="FFFFFF"/>
-        </w:rPr>
-        <w:t xml:space="preserve"> over time in the months after the interventions</w:t>
-      </w:r>
-    </w:p>
-    <w:p>
-      <w:pPr>
-        <w:rPr>
-          <w:rFonts w:ascii="Arial" w:eastAsia="Times New Roman" w:hAnsi="Arial" w:cs="Arial"/>
-          <w:color w:val="222222"/>
-          <w:shd w:val="clear" w:color="auto" w:fill="FFFFFF"/>
-        </w:rPr>
-      </w:pPr>
-    </w:p>
-    <w:p>
-      <w:pPr>
-        <w:rPr>
-          <w:rFonts w:ascii="Arial" w:eastAsia="Times New Roman" w:hAnsi="Arial" w:cs="Arial"/>
-          <w:color w:val="222222"/>
-          <w:shd w:val="clear" w:color="auto" w:fill="FFFFFF"/>
-        </w:rPr>
-      </w:pPr>
-      <w:r>
-        <w:rPr>
-          <w:rFonts w:ascii="Arial" w:eastAsia="Times New Roman" w:hAnsi="Arial" w:cs="Arial"/>
-          <w:color w:val="FF0000"/>
-          <w:shd w:val="clear" w:color="auto" w:fill="FFFFFF"/>
-        </w:rPr>
-        <w:t>Erin – going to leave this one for you. I think they maybe want us to add a section about this in the results instead of first mentioning it in the discussi</w:t>
-      </w:r>
-      <w:r>
-        <w:rPr>
-          <w:rFonts w:ascii="Arial" w:eastAsia="Times New Roman" w:hAnsi="Arial" w:cs="Arial"/>
-          <w:color w:val="FF0000"/>
-          <w:shd w:val="clear" w:color="auto" w:fill="FFFFFF"/>
-        </w:rPr>
-        <w:t xml:space="preserve">on? Maybe I’m misunderstanding what they are asking here. </w:t>
-      </w:r>
+        <w:t>2. The logic of looking at the experimental groups independent of the control groups is clearer. However, in reading the results, the temporal dimension of psychological change was obscured by the statistics. In fact, I didn't realize that the temporal changes for PTS and PTG had completely different trajectories compared with QOL until the discussion. Be more explicit about the analyses that show this while discussing them in the results section. Remember that most readers are not as enamored with the elegant statistics as you are. Most are trying to figure out what the statistics mean. In other words, explicitly mention how the various measures are changing over time in the months after the interventions</w:t>
+      </w:r>
+    </w:p>
+    <w:p>
+      <w:pPr>
+        <w:rPr>
+          <w:rFonts w:ascii="Arial" w:eastAsia="Times New Roman" w:hAnsi="Arial" w:cs="Arial"/>
+          <w:color w:val="222222"/>
+          <w:shd w:val="clear" w:color="auto" w:fill="FFFFFF"/>
+        </w:rPr>
+      </w:pPr>
+    </w:p>
+    <w:p>
+      <w:pPr>
+        <w:rPr>
+          <w:rFonts w:ascii="Arial" w:eastAsia="Times New Roman" w:hAnsi="Arial" w:cs="Arial"/>
+          <w:color w:val="222222"/>
+        </w:rPr>
+      </w:pPr>
+      <w:r>
+        <w:rPr>
+          <w:rFonts w:ascii="Arial" w:eastAsia="Times New Roman" w:hAnsi="Arial" w:cs="Arial"/>
+          <w:b/>
+          <w:color w:val="222222"/>
+          <w:shd w:val="clear" w:color="auto" w:fill="FFFFFF"/>
+        </w:rPr>
+        <w:t xml:space="preserve">We are </w:t>
+      </w:r>
+      <w:r>
+        <w:rPr>
+          <w:rFonts w:ascii="Arial" w:eastAsia="Times New Roman" w:hAnsi="Arial" w:cs="Arial"/>
+          <w:b/>
+          <w:color w:val="222222"/>
+          <w:shd w:val="clear" w:color="auto" w:fill="FFFFFF"/>
+        </w:rPr>
+        <w:t>unclear</w:t>
+      </w:r>
+      <w:r>
+        <w:rPr>
+          <w:rFonts w:ascii="Arial" w:eastAsia="Times New Roman" w:hAnsi="Arial" w:cs="Arial"/>
+          <w:b/>
+          <w:color w:val="222222"/>
+          <w:shd w:val="clear" w:color="auto" w:fill="FFFFFF"/>
+        </w:rPr>
+        <w:t xml:space="preserve"> what you are asking for in this comment. Results between different </w:t>
+      </w:r>
+      <w:r>
+        <w:rPr>
+          <w:rFonts w:ascii="Arial" w:eastAsia="Times New Roman" w:hAnsi="Arial" w:cs="Arial"/>
+          <w:b/>
+          <w:color w:val="222222"/>
+          <w:shd w:val="clear" w:color="auto" w:fill="FFFFFF"/>
+        </w:rPr>
+        <w:t xml:space="preserve">dependent variables are not compared until the discussion (to maintain clarity which variables are being discussed in each section). The PTG and PTS results show null effects </w:t>
+      </w:r>
+      <w:r>
+        <w:rPr>
+          <w:rFonts w:ascii="Arial" w:eastAsia="Times New Roman" w:hAnsi="Arial" w:cs="Arial"/>
+          <w:b/>
+          <w:color w:val="222222"/>
+          <w:shd w:val="clear" w:color="auto" w:fill="FFFFFF"/>
+        </w:rPr>
+        <w:t xml:space="preserve">and QOL showed negative correlations across time (information in discussion </w:t>
+      </w:r>
+      <w:r>
+        <w:rPr>
+          <w:rFonts w:ascii="Arial" w:eastAsia="Times New Roman" w:hAnsi="Arial" w:cs="Arial"/>
+          <w:b/>
+          <w:color w:val="222222"/>
+          <w:shd w:val="clear" w:color="auto" w:fill="FFFFFF"/>
+        </w:rPr>
+        <w:t>around page 27)</w:t>
+      </w:r>
+      <w:r>
+        <w:rPr>
+          <w:rFonts w:ascii="Arial" w:eastAsia="Times New Roman" w:hAnsi="Arial" w:cs="Arial"/>
+          <w:b/>
+          <w:color w:val="222222"/>
+          <w:shd w:val="clear" w:color="auto" w:fill="FFFFFF"/>
+        </w:rPr>
+        <w:t xml:space="preserve"> and each correlation is listed in its respective result section</w:t>
+      </w:r>
+      <w:r>
+        <w:rPr>
+          <w:rFonts w:ascii="Arial" w:eastAsia="Times New Roman" w:hAnsi="Arial" w:cs="Arial"/>
+          <w:b/>
+          <w:color w:val="222222"/>
+          <w:shd w:val="clear" w:color="auto" w:fill="FFFFFF"/>
+        </w:rPr>
+        <w:t xml:space="preserve"> under Other Estimates</w:t>
+      </w:r>
+      <w:r>
+        <w:rPr>
+          <w:rFonts w:ascii="Arial" w:eastAsia="Times New Roman" w:hAnsi="Arial" w:cs="Arial"/>
+          <w:b/>
+          <w:color w:val="222222"/>
+          <w:shd w:val="clear" w:color="auto" w:fill="FFFFFF"/>
+        </w:rPr>
+        <w:t xml:space="preserve">. It would be difficult to claim that they are different trajectories based on </w:t>
+      </w:r>
+      <w:r>
+        <w:rPr>
+          <w:rFonts w:ascii="Arial" w:eastAsia="Times New Roman" w:hAnsi="Arial" w:cs="Arial"/>
+          <w:b/>
+          <w:color w:val="222222"/>
+          <w:shd w:val="clear" w:color="auto" w:fill="FFFFFF"/>
+        </w:rPr>
+        <w:t>the confidence intervals of these correlations crossing zero (i.e., it’s not clear for PTS and PTG what these might be, but likely they are close to nil</w:t>
+      </w:r>
+      <w:r>
+        <w:rPr>
+          <w:rFonts w:ascii="Arial" w:eastAsia="Times New Roman" w:hAnsi="Arial" w:cs="Arial"/>
+          <w:b/>
+          <w:color w:val="222222"/>
+          <w:shd w:val="clear" w:color="auto" w:fill="FFFFFF"/>
+        </w:rPr>
+        <w:t xml:space="preserve">, and </w:t>
+      </w:r>
+      <w:r>
+        <w:rPr>
+          <w:rFonts w:ascii="Arial" w:eastAsia="Times New Roman" w:hAnsi="Arial" w:cs="Arial"/>
+          <w:b/>
+          <w:color w:val="222222"/>
+          <w:shd w:val="clear" w:color="auto" w:fill="FFFFFF"/>
+        </w:rPr>
+        <w:t>the confidence intervals</w:t>
+      </w:r>
+      <w:r>
+        <w:rPr>
+          <w:rFonts w:ascii="Arial" w:eastAsia="Times New Roman" w:hAnsi="Arial" w:cs="Arial"/>
+          <w:b/>
+          <w:color w:val="222222"/>
+          <w:shd w:val="clear" w:color="auto" w:fill="FFFFFF"/>
+        </w:rPr>
+        <w:t xml:space="preserve"> overlap).</w:t>
+      </w:r>
+      <w:r>
+        <w:rPr>
+          <w:rFonts w:ascii="Arial" w:eastAsia="Times New Roman" w:hAnsi="Arial" w:cs="Arial"/>
+          <w:color w:val="222222"/>
+        </w:rPr>
+        <w:t xml:space="preserve"> </w:t>
+      </w:r>
+    </w:p>
+    <w:p>
+      <w:pPr>
+        <w:rPr>
+          <w:rFonts w:ascii="Arial" w:eastAsia="Times New Roman" w:hAnsi="Arial" w:cs="Arial"/>
+          <w:color w:val="222222"/>
+          <w:shd w:val="clear" w:color="auto" w:fill="FFFFFF"/>
+        </w:rPr>
+      </w:pPr>
       <w:r>
         <w:rPr>
           <w:rFonts w:ascii="Arial" w:eastAsia="Times New Roman" w:hAnsi="Arial" w:cs="Arial"/>
@@ -183,6 +275,60 @@
         <w:rPr>
           <w:rFonts w:ascii="Arial" w:eastAsia="Times New Roman" w:hAnsi="Arial" w:cs="Arial"/>
           <w:color w:val="222222"/>
+          <w:shd w:val="clear" w:color="auto" w:fill="FFFFFF"/>
+        </w:rPr>
+        <w:t xml:space="preserve">3. On pages 19 to 21, detailed statistics are provided about homogeneity, power, and other meta-analytic measures relevant to p-hacking, etc. Please toss in a few sentences alert the readers if these numbers are good, bad, a relief, or worrisome. The discussion </w:t>
+      </w:r>
+      <w:r>
+        <w:rPr>
+          <w:rFonts w:ascii="Arial" w:eastAsia="Times New Roman" w:hAnsi="Arial" w:cs="Arial"/>
+          <w:color w:val="222222"/>
+          <w:shd w:val="clear" w:color="auto" w:fill="FFFFFF"/>
+        </w:rPr>
+        <w:lastRenderedPageBreak/>
+        <w:t>does a good job in providing a broad perspective but within the results themselves, most readers won't know how to think about the results. We don't need details but just orient us to what is normal.</w:t>
+      </w:r>
+    </w:p>
+    <w:p>
+      <w:pPr>
+        <w:rPr>
+          <w:rFonts w:ascii="Arial" w:eastAsia="Times New Roman" w:hAnsi="Arial" w:cs="Arial"/>
+          <w:color w:val="222222"/>
+          <w:shd w:val="clear" w:color="auto" w:fill="FFFFFF"/>
+        </w:rPr>
+      </w:pPr>
+    </w:p>
+    <w:p>
+      <w:pPr>
+        <w:rPr>
+          <w:rFonts w:ascii="Arial" w:eastAsia="Times New Roman" w:hAnsi="Arial" w:cs="Arial"/>
+          <w:b/>
+          <w:color w:val="222222"/>
+          <w:shd w:val="clear" w:color="auto" w:fill="FFFFFF"/>
+        </w:rPr>
+      </w:pPr>
+      <w:r>
+        <w:rPr>
+          <w:rFonts w:ascii="Arial" w:eastAsia="Times New Roman" w:hAnsi="Arial" w:cs="Arial"/>
+          <w:b/>
+          <w:color w:val="222222"/>
+          <w:shd w:val="clear" w:color="auto" w:fill="FFFFFF"/>
+        </w:rPr>
+        <w:t xml:space="preserve">We have added a sentence at the end of each of these paragraphs on each of the outcome variable sections. </w:t>
+      </w:r>
+      <w:r>
+        <w:rPr>
+          <w:rFonts w:ascii="Arial" w:eastAsia="Times New Roman" w:hAnsi="Arial" w:cs="Arial"/>
+          <w:b/>
+          <w:color w:val="222222"/>
+          <w:shd w:val="clear" w:color="auto" w:fill="FFFFFF"/>
+        </w:rPr>
+        <w:t xml:space="preserve"> </w:t>
+      </w:r>
+      <w:r>
+        <w:rPr>
+          <w:rFonts w:ascii="Arial" w:eastAsia="Times New Roman" w:hAnsi="Arial" w:cs="Arial"/>
+          <w:color w:val="222222"/>
         </w:rPr>
         <w:br/>
       </w:r>
@@ -190,37 +336,137 @@
         <w:rPr>
           <w:rFonts w:ascii="Arial" w:eastAsia="Times New Roman" w:hAnsi="Arial" w:cs="Arial"/>
           <w:color w:val="222222"/>
-          <w:shd w:val="clear" w:color="auto" w:fill="FFFFFF"/>
-        </w:rPr>
-        <w:t>3. On pages 19 to 21, detailed statistics are provided about homogeneity, power, and other meta-analytic measures relevant to p-hacking, etc. Please toss in a few sentences alert the readers if these numbers are good, bad, a relief, or worrisome. The discussion does a good job in providing a broad perspective but within the results themselves, most readers won't know how to think about the results. We don't need details but just orient us to what is normal.</w:t>
-      </w:r>
-    </w:p>
-    <w:p>
-      <w:pPr>
-        <w:rPr>
-          <w:rFonts w:ascii="Arial" w:eastAsia="Times New Roman" w:hAnsi="Arial" w:cs="Arial"/>
-          <w:color w:val="222222"/>
-          <w:shd w:val="clear" w:color="auto" w:fill="FFFFFF"/>
-        </w:rPr>
-      </w:pPr>
-    </w:p>
-    <w:p>
-      <w:pPr>
-        <w:rPr>
-          <w:rFonts w:ascii="Arial" w:eastAsia="Times New Roman" w:hAnsi="Arial" w:cs="Arial"/>
-          <w:b/>
-          <w:color w:val="222222"/>
-          <w:shd w:val="clear" w:color="auto" w:fill="FFFFFF"/>
-        </w:rPr>
-      </w:pPr>
-      <w:r>
-        <w:rPr>
-          <w:rFonts w:ascii="Arial" w:eastAsia="Times New Roman" w:hAnsi="Arial" w:cs="Arial"/>
-          <w:b/>
-          <w:color w:val="222222"/>
-          <w:shd w:val="clear" w:color="auto" w:fill="FFFFFF"/>
-        </w:rPr>
-        <w:t xml:space="preserve">We have added a sentence at the end of each of these paragraphs on each of the outcome variable sections. </w:t>
+        </w:rPr>
+        <w:br/>
+      </w:r>
+      <w:r>
+        <w:rPr>
+          <w:rFonts w:ascii="Arial" w:eastAsia="Times New Roman" w:hAnsi="Arial" w:cs="Arial"/>
+          <w:color w:val="222222"/>
+          <w:shd w:val="clear" w:color="auto" w:fill="FFFFFF"/>
+        </w:rPr>
+        <w:t>The authors should be commended in putting together such an impressive project.</w:t>
+      </w:r>
+      <w:r>
+        <w:rPr>
+          <w:rFonts w:ascii="Arial" w:eastAsia="Times New Roman" w:hAnsi="Arial" w:cs="Arial"/>
+          <w:color w:val="222222"/>
+        </w:rPr>
+        <w:br/>
+      </w:r>
+      <w:r>
+        <w:rPr>
+          <w:rFonts w:ascii="Arial" w:eastAsia="Times New Roman" w:hAnsi="Arial" w:cs="Arial"/>
+          <w:color w:val="222222"/>
+        </w:rPr>
+        <w:br/>
+      </w:r>
+      <w:r>
+        <w:rPr>
+          <w:rFonts w:ascii="Arial" w:eastAsia="Times New Roman" w:hAnsi="Arial" w:cs="Arial"/>
+          <w:color w:val="222222"/>
+        </w:rPr>
+        <w:br/>
+      </w:r>
+      <w:r>
+        <w:rPr>
+          <w:rFonts w:ascii="Arial" w:eastAsia="Times New Roman" w:hAnsi="Arial" w:cs="Arial"/>
+          <w:color w:val="222222"/>
+        </w:rPr>
+        <w:br/>
+      </w:r>
+      <w:r>
+        <w:rPr>
+          <w:rFonts w:ascii="Arial" w:eastAsia="Times New Roman" w:hAnsi="Arial" w:cs="Arial"/>
+          <w:color w:val="222222"/>
+          <w:shd w:val="clear" w:color="auto" w:fill="FFFFFF"/>
+        </w:rPr>
+        <w:t>Reviewer #2: Thank you for allowing me the opportunity to review this manuscript once again. The authors were generally responsive to many of my concerns. I appreciated that the authors provided more information on what makes their study particularly novel in the introduction and discussed the potential importance of even a small effect size.</w:t>
+      </w:r>
+      <w:r>
+        <w:rPr>
+          <w:rFonts w:ascii="Arial" w:eastAsia="Times New Roman" w:hAnsi="Arial" w:cs="Arial"/>
+          <w:color w:val="222222"/>
+        </w:rPr>
+        <w:br/>
+      </w:r>
+      <w:r>
+        <w:rPr>
+          <w:rFonts w:ascii="Arial" w:eastAsia="Times New Roman" w:hAnsi="Arial" w:cs="Arial"/>
+          <w:color w:val="222222"/>
+          <w:shd w:val="clear" w:color="auto" w:fill="FFFFFF"/>
+        </w:rPr>
+        <w:t>The manuscript is in much better shape. I wanted to suggest a couple of additional points which I don't think are necessary but I feel could strengthen the manuscript.</w:t>
+      </w:r>
+    </w:p>
+    <w:p>
+      <w:pPr>
+        <w:rPr>
+          <w:rFonts w:ascii="Arial" w:eastAsia="Times New Roman" w:hAnsi="Arial" w:cs="Arial"/>
+          <w:color w:val="222222"/>
+          <w:shd w:val="clear" w:color="auto" w:fill="FFFFFF"/>
+        </w:rPr>
+      </w:pPr>
+      <w:r>
+        <w:rPr>
+          <w:rFonts w:ascii="Arial" w:eastAsia="Times New Roman" w:hAnsi="Arial" w:cs="Arial"/>
+          <w:color w:val="222222"/>
+        </w:rPr>
+        <w:br/>
+      </w:r>
+      <w:r>
+        <w:rPr>
+          <w:rFonts w:ascii="Arial" w:eastAsia="Times New Roman" w:hAnsi="Arial" w:cs="Arial"/>
+          <w:color w:val="222222"/>
+          <w:shd w:val="clear" w:color="auto" w:fill="FFFFFF"/>
+        </w:rPr>
+        <w:t>1) The manuscript is written for a very technical audience and seems to fit better with a methods journal. I think spending a little more time interpreting some of the effects they found could enhance the readability for the general audience that reads RGP.</w:t>
+      </w:r>
+    </w:p>
+    <w:p>
+      <w:pPr>
+        <w:rPr>
+          <w:rFonts w:ascii="Arial" w:eastAsia="Times New Roman" w:hAnsi="Arial" w:cs="Arial"/>
+          <w:color w:val="222222"/>
+          <w:shd w:val="clear" w:color="auto" w:fill="FFFFFF"/>
+        </w:rPr>
+      </w:pPr>
+    </w:p>
+    <w:p>
+      <w:pPr>
+        <w:rPr>
+          <w:rFonts w:ascii="Arial" w:eastAsia="Times New Roman" w:hAnsi="Arial" w:cs="Arial"/>
+          <w:b/>
+          <w:color w:val="222222"/>
+          <w:shd w:val="clear" w:color="auto" w:fill="FFFFFF"/>
+        </w:rPr>
+      </w:pPr>
+      <w:r>
+        <w:rPr>
+          <w:rFonts w:ascii="Arial" w:eastAsia="Times New Roman" w:hAnsi="Arial" w:cs="Arial"/>
+          <w:b/>
+          <w:color w:val="222222"/>
+          <w:shd w:val="clear" w:color="auto" w:fill="FFFFFF"/>
+        </w:rPr>
+        <w:t xml:space="preserve">We’ve added more of an explanation on interpreting the effects for PTS, PTG, and QOL </w:t>
+      </w:r>
+      <w:r>
+        <w:rPr>
+          <w:rFonts w:ascii="Arial" w:eastAsia="Times New Roman" w:hAnsi="Arial" w:cs="Arial"/>
+          <w:b/>
+          <w:color w:val="222222"/>
+          <w:shd w:val="clear" w:color="auto" w:fill="FFFFFF"/>
+        </w:rPr>
+        <w:t xml:space="preserve">in the discussion section, tying this into conceptualizations from recent literature to explain </w:t>
+      </w:r>
+      <w:r>
+        <w:rPr>
+          <w:rFonts w:ascii="Arial" w:eastAsia="Times New Roman" w:hAnsi="Arial" w:cs="Arial"/>
+          <w:b/>
+          <w:color w:val="222222"/>
+          <w:shd w:val="clear" w:color="auto" w:fill="FFFFFF"/>
+        </w:rPr>
+        <w:t xml:space="preserve">discrepant or null effects. </w:t>
       </w:r>
       <w:r>
         <w:rPr>
@@ -236,239 +482,79 @@
       <w:pPr>
         <w:rPr>
           <w:rFonts w:ascii="Arial" w:eastAsia="Times New Roman" w:hAnsi="Arial" w:cs="Arial"/>
-          <w:b/>
-          <w:color w:val="222222"/>
-          <w:shd w:val="clear" w:color="auto" w:fill="FFFFFF"/>
-        </w:rPr>
-      </w:pPr>
-    </w:p>
-    <w:p>
-      <w:pPr>
-        <w:rPr>
-          <w:rFonts w:ascii="Arial" w:eastAsia="Times New Roman" w:hAnsi="Arial" w:cs="Arial"/>
-          <w:b/>
-          <w:color w:val="222222"/>
-          <w:shd w:val="clear" w:color="auto" w:fill="FFFFFF"/>
-        </w:rPr>
-      </w:pPr>
-      <w:r>
-        <w:rPr>
-          <w:rFonts w:ascii="Arial" w:eastAsia="Times New Roman" w:hAnsi="Arial" w:cs="Arial"/>
-          <w:b/>
-          <w:color w:val="222222"/>
-          <w:shd w:val="clear" w:color="auto" w:fill="FFFFFF"/>
-        </w:rPr>
-        <w:t xml:space="preserve">-add </w:t>
-      </w:r>
-      <w:r>
-        <w:rPr>
-          <w:rFonts w:ascii="Arial" w:eastAsia="Times New Roman" w:hAnsi="Arial" w:cs="Arial"/>
-          <w:b/>
-          <w:color w:val="222222"/>
-          <w:shd w:val="clear" w:color="auto" w:fill="FFFFFF"/>
-        </w:rPr>
-        <w:t xml:space="preserve">this reference because I was afraid to mess up Mendeley </w:t>
+          <w:color w:val="222222"/>
+          <w:shd w:val="clear" w:color="auto" w:fill="FFFFFF"/>
+        </w:rPr>
+      </w:pPr>
+      <w:r>
+        <w:rPr>
+          <w:rFonts w:ascii="Arial" w:eastAsia="Times New Roman" w:hAnsi="Arial" w:cs="Arial"/>
+          <w:color w:val="222222"/>
+        </w:rPr>
+        <w:br/>
+      </w:r>
+      <w:r>
+        <w:rPr>
+          <w:rFonts w:ascii="Arial" w:eastAsia="Times New Roman" w:hAnsi="Arial" w:cs="Arial"/>
+          <w:color w:val="222222"/>
+          <w:shd w:val="clear" w:color="auto" w:fill="FFFFFF"/>
+        </w:rPr>
+        <w:t xml:space="preserve">2) Introduction discusses PTG but gives a very general description of the mechanism. Please describe 1-2 of the most dominant accounts for the benefits of PTG and how expressive writing might promote this mechanism. The sentence, "208 Pennebaker &amp; </w:t>
       </w:r>
       <w:proofErr w:type="spellStart"/>
       <w:r>
         <w:rPr>
           <w:rFonts w:ascii="Arial" w:eastAsia="Times New Roman" w:hAnsi="Arial" w:cs="Arial"/>
-          <w:b/>
-          <w:color w:val="222222"/>
-          <w:shd w:val="clear" w:color="auto" w:fill="FFFFFF"/>
-        </w:rPr>
-        <w:t>haha</w:t>
+          <w:color w:val="222222"/>
+          <w:shd w:val="clear" w:color="auto" w:fill="FFFFFF"/>
+        </w:rPr>
+        <w:t>Graybeal</w:t>
       </w:r>
       <w:proofErr w:type="spellEnd"/>
       <w:r>
         <w:rPr>
           <w:rFonts w:ascii="Arial" w:eastAsia="Times New Roman" w:hAnsi="Arial" w:cs="Arial"/>
-          <w:b/>
-          <w:color w:val="222222"/>
-          <w:shd w:val="clear" w:color="auto" w:fill="FFFFFF"/>
-        </w:rPr>
-        <w:t xml:space="preserve">. </w:t>
-      </w:r>
-    </w:p>
-    <w:p>
-      <w:pPr>
-        <w:rPr>
-          <w:rFonts w:ascii="Arial" w:eastAsia="Times New Roman" w:hAnsi="Arial" w:cs="Arial"/>
-          <w:color w:val="222222"/>
-          <w:shd w:val="clear" w:color="auto" w:fill="FFFFFF"/>
-        </w:rPr>
-      </w:pPr>
-      <w:r>
-        <w:rPr>
-          <w:rFonts w:ascii="Arial" w:eastAsia="Times New Roman" w:hAnsi="Arial" w:cs="Arial"/>
-          <w:b/>
-          <w:color w:val="222222"/>
-          <w:shd w:val="clear" w:color="auto" w:fill="FFFFFF"/>
-        </w:rPr>
-        <w:t xml:space="preserve">Higgins, J. P. T., Thompson, S. G., </w:t>
-      </w:r>
-      <w:proofErr w:type="spellStart"/>
-      <w:r>
-        <w:rPr>
-          <w:rFonts w:ascii="Arial" w:eastAsia="Times New Roman" w:hAnsi="Arial" w:cs="Arial"/>
-          <w:b/>
-          <w:color w:val="222222"/>
-          <w:shd w:val="clear" w:color="auto" w:fill="FFFFFF"/>
-        </w:rPr>
-        <w:t>Deeks</w:t>
-      </w:r>
-      <w:proofErr w:type="spellEnd"/>
-      <w:r>
-        <w:rPr>
-          <w:rFonts w:ascii="Arial" w:eastAsia="Times New Roman" w:hAnsi="Arial" w:cs="Arial"/>
-          <w:b/>
-          <w:color w:val="222222"/>
-          <w:shd w:val="clear" w:color="auto" w:fill="FFFFFF"/>
-        </w:rPr>
-        <w:t xml:space="preserve">, J. J., &amp; Altman, D. G. (2003). Measuring inconsistency in meta-analyses. </w:t>
-      </w:r>
-      <w:r>
-        <w:rPr>
-          <w:rFonts w:ascii="Arial" w:eastAsia="Times New Roman" w:hAnsi="Arial" w:cs="Arial"/>
-          <w:color w:val="222222"/>
-        </w:rPr>
-        <w:br/>
-      </w:r>
-      <w:r>
-        <w:rPr>
-          <w:rFonts w:ascii="Arial" w:eastAsia="Times New Roman" w:hAnsi="Arial" w:cs="Arial"/>
-          <w:color w:val="222222"/>
-        </w:rPr>
-        <w:br/>
-      </w:r>
-      <w:r>
-        <w:rPr>
-          <w:rFonts w:ascii="Arial" w:eastAsia="Times New Roman" w:hAnsi="Arial" w:cs="Arial"/>
-          <w:color w:val="222222"/>
-          <w:shd w:val="clear" w:color="auto" w:fill="FFFFFF"/>
-        </w:rPr>
-        <w:t>The authors should be commended in putting together such an impressive project.</w:t>
-      </w:r>
-      <w:r>
-        <w:rPr>
-          <w:rFonts w:ascii="Arial" w:eastAsia="Times New Roman" w:hAnsi="Arial" w:cs="Arial"/>
-          <w:color w:val="222222"/>
-        </w:rPr>
-        <w:br/>
-      </w:r>
-      <w:r>
-        <w:rPr>
-          <w:rFonts w:ascii="Arial" w:eastAsia="Times New Roman" w:hAnsi="Arial" w:cs="Arial"/>
-          <w:color w:val="222222"/>
-        </w:rPr>
-        <w:br/>
-      </w:r>
-      <w:r>
-        <w:rPr>
-          <w:rFonts w:ascii="Arial" w:eastAsia="Times New Roman" w:hAnsi="Arial" w:cs="Arial"/>
-          <w:color w:val="222222"/>
-        </w:rPr>
-        <w:br/>
-      </w:r>
-      <w:r>
-        <w:rPr>
-          <w:rFonts w:ascii="Arial" w:eastAsia="Times New Roman" w:hAnsi="Arial" w:cs="Arial"/>
-          <w:color w:val="222222"/>
-        </w:rPr>
-        <w:br/>
-      </w:r>
-      <w:r>
-        <w:rPr>
-          <w:rFonts w:ascii="Arial" w:eastAsia="Times New Roman" w:hAnsi="Arial" w:cs="Arial"/>
-          <w:color w:val="222222"/>
-          <w:shd w:val="clear" w:color="auto" w:fill="FFFFFF"/>
-        </w:rPr>
-        <w:t>Reviewer #2: Thank you for allowing me the opportunity to review this manuscript once again. The authors were generally responsive to many of my concerns. I appreciated that the authors provided more information on what makes their study particularly novel in the introduction and discussed the potential importance of even a small effect size.</w:t>
-      </w:r>
-      <w:r>
-        <w:rPr>
-          <w:rFonts w:ascii="Arial" w:eastAsia="Times New Roman" w:hAnsi="Arial" w:cs="Arial"/>
-          <w:color w:val="222222"/>
-        </w:rPr>
-        <w:br/>
-      </w:r>
-      <w:r>
-        <w:rPr>
-          <w:rFonts w:ascii="Arial" w:eastAsia="Times New Roman" w:hAnsi="Arial" w:cs="Arial"/>
-          <w:color w:val="222222"/>
-          <w:shd w:val="clear" w:color="auto" w:fill="FFFFFF"/>
-        </w:rPr>
-        <w:t>The manuscript is in much better shape. I wanted to suggest a couple of additional points which I don't think are necessary but I feel could strengthen the manuscript.</w:t>
-      </w:r>
-    </w:p>
-    <w:p>
-      <w:pPr>
-        <w:rPr>
-          <w:rFonts w:ascii="Arial" w:eastAsia="Times New Roman" w:hAnsi="Arial" w:cs="Arial"/>
-          <w:color w:val="222222"/>
-          <w:shd w:val="clear" w:color="auto" w:fill="FFFFFF"/>
-        </w:rPr>
-      </w:pPr>
-      <w:r>
-        <w:rPr>
-          <w:rFonts w:ascii="Arial" w:eastAsia="Times New Roman" w:hAnsi="Arial" w:cs="Arial"/>
-          <w:color w:val="222222"/>
-        </w:rPr>
-        <w:br/>
-      </w:r>
-      <w:r>
-        <w:rPr>
-          <w:rFonts w:ascii="Arial" w:eastAsia="Times New Roman" w:hAnsi="Arial" w:cs="Arial"/>
-          <w:color w:val="222222"/>
-          <w:shd w:val="clear" w:color="auto" w:fill="FFFFFF"/>
-        </w:rPr>
-        <w:t>1) The manuscript is written for a very technical audience and seems to fit better with a methods journal. I think spending a little more time interpreting some of the effects they found could enhance the readability for the general audience that reads RGP.</w:t>
-      </w:r>
-    </w:p>
-    <w:p>
-      <w:pPr>
-        <w:rPr>
-          <w:rFonts w:ascii="Arial" w:eastAsia="Times New Roman" w:hAnsi="Arial" w:cs="Arial"/>
-          <w:color w:val="222222"/>
-          <w:shd w:val="clear" w:color="auto" w:fill="FFFFFF"/>
-        </w:rPr>
-      </w:pPr>
-    </w:p>
-    <w:p>
-      <w:pPr>
-        <w:rPr>
-          <w:rFonts w:ascii="Arial" w:eastAsia="Times New Roman" w:hAnsi="Arial" w:cs="Arial"/>
-          <w:b/>
-          <w:color w:val="222222"/>
-          <w:shd w:val="clear" w:color="auto" w:fill="FFFFFF"/>
-        </w:rPr>
-      </w:pPr>
-      <w:r>
-        <w:rPr>
-          <w:rFonts w:ascii="Arial" w:eastAsia="Times New Roman" w:hAnsi="Arial" w:cs="Arial"/>
-          <w:b/>
-          <w:color w:val="222222"/>
-          <w:shd w:val="clear" w:color="auto" w:fill="FFFFFF"/>
-        </w:rPr>
-        <w:t xml:space="preserve">We’ve added more of an explanation on interpreting the effects for PTS, PTG, and QOL </w:t>
-      </w:r>
-      <w:r>
-        <w:rPr>
-          <w:rFonts w:ascii="Arial" w:eastAsia="Times New Roman" w:hAnsi="Arial" w:cs="Arial"/>
-          <w:b/>
-          <w:color w:val="222222"/>
-          <w:shd w:val="clear" w:color="auto" w:fill="FFFFFF"/>
-        </w:rPr>
-        <w:t xml:space="preserve">in the discussion section, tying this into conceptualizations from recent literature to explain </w:t>
-      </w:r>
-      <w:r>
-        <w:rPr>
-          <w:rFonts w:ascii="Arial" w:eastAsia="Times New Roman" w:hAnsi="Arial" w:cs="Arial"/>
-          <w:b/>
-          <w:color w:val="222222"/>
-          <w:shd w:val="clear" w:color="auto" w:fill="FFFFFF"/>
-        </w:rPr>
-        <w:t xml:space="preserve">discrepant or null effects. </w:t>
+          <w:color w:val="222222"/>
+          <w:shd w:val="clear" w:color="auto" w:fill="FFFFFF"/>
+        </w:rPr>
+        <w:t xml:space="preserve"> (2001) suggested that expressive writing allows one to feel more connected with their surroundings" was used verbatim twice.</w:t>
+      </w:r>
+    </w:p>
+    <w:p>
+      <w:pPr>
+        <w:rPr>
+          <w:rFonts w:ascii="Arial" w:eastAsia="Times New Roman" w:hAnsi="Arial" w:cs="Arial"/>
+          <w:color w:val="222222"/>
+          <w:shd w:val="clear" w:color="auto" w:fill="FFFFFF"/>
+        </w:rPr>
+      </w:pPr>
+    </w:p>
+    <w:p>
+      <w:pPr>
+        <w:rPr>
+          <w:rFonts w:ascii="Arial" w:eastAsia="Times New Roman" w:hAnsi="Arial" w:cs="Arial"/>
+          <w:b/>
+          <w:color w:val="222222"/>
+          <w:shd w:val="clear" w:color="auto" w:fill="FFFFFF"/>
+        </w:rPr>
+      </w:pPr>
+      <w:r>
+        <w:rPr>
+          <w:rFonts w:ascii="Arial" w:eastAsia="Times New Roman" w:hAnsi="Arial" w:cs="Arial"/>
+          <w:b/>
+          <w:color w:val="222222"/>
+          <w:shd w:val="clear" w:color="auto" w:fill="FFFFFF"/>
+        </w:rPr>
+        <w:t>Nice catch! We’ve fixed the verbatim phrasing. Additionally, we have added more about the conceptualization from Tedeschi’</w:t>
+      </w:r>
+      <w:r>
+        <w:rPr>
+          <w:rFonts w:ascii="Arial" w:eastAsia="Times New Roman" w:hAnsi="Arial" w:cs="Arial"/>
+          <w:b/>
+          <w:color w:val="222222"/>
+          <w:shd w:val="clear" w:color="auto" w:fill="FFFFFF"/>
+        </w:rPr>
+        <w:t xml:space="preserve">s work into this part of the introduction. </w:t>
       </w:r>
       <w:r>
         <w:rPr>
@@ -484,179 +570,13 @@
       <w:pPr>
         <w:rPr>
           <w:rFonts w:ascii="Arial" w:eastAsia="Times New Roman" w:hAnsi="Arial" w:cs="Arial"/>
-          <w:color w:val="222222"/>
-          <w:shd w:val="clear" w:color="auto" w:fill="FFFFFF"/>
-        </w:rPr>
-      </w:pPr>
-      <w:r>
-        <w:rPr>
-          <w:rFonts w:ascii="Arial" w:eastAsia="Times New Roman" w:hAnsi="Arial" w:cs="Arial"/>
-          <w:color w:val="222222"/>
-        </w:rPr>
-        <w:br/>
-      </w:r>
-      <w:r>
-        <w:rPr>
-          <w:rFonts w:ascii="Arial" w:eastAsia="Times New Roman" w:hAnsi="Arial" w:cs="Arial"/>
-          <w:color w:val="222222"/>
-          <w:shd w:val="clear" w:color="auto" w:fill="FFFFFF"/>
-        </w:rPr>
-        <w:t xml:space="preserve">2) Introduction discusses PTG but gives a very general description of the mechanism. Please describe 1-2 of the most dominant accounts for the benefits of PTG and how expressive writing might promote this mechanism. The sentence, "208 Pennebaker &amp; </w:t>
-      </w:r>
-      <w:proofErr w:type="spellStart"/>
-      <w:r>
-        <w:rPr>
-          <w:rFonts w:ascii="Arial" w:eastAsia="Times New Roman" w:hAnsi="Arial" w:cs="Arial"/>
-          <w:color w:val="222222"/>
-          <w:shd w:val="clear" w:color="auto" w:fill="FFFFFF"/>
-        </w:rPr>
-        <w:t>Graybeal</w:t>
-      </w:r>
-      <w:proofErr w:type="spellEnd"/>
-      <w:r>
-        <w:rPr>
-          <w:rFonts w:ascii="Arial" w:eastAsia="Times New Roman" w:hAnsi="Arial" w:cs="Arial"/>
-          <w:color w:val="222222"/>
-          <w:shd w:val="clear" w:color="auto" w:fill="FFFFFF"/>
-        </w:rPr>
-        <w:t xml:space="preserve"> (2001) suggested that expressive writing allows one to feel more connected with their surroundings" was used verbatim twice.</w:t>
-      </w:r>
-    </w:p>
-    <w:p>
-      <w:pPr>
-        <w:rPr>
-          <w:rFonts w:ascii="Arial" w:eastAsia="Times New Roman" w:hAnsi="Arial" w:cs="Arial"/>
-          <w:color w:val="222222"/>
-          <w:shd w:val="clear" w:color="auto" w:fill="FFFFFF"/>
-        </w:rPr>
-      </w:pPr>
-    </w:p>
-    <w:p>
-      <w:pPr>
-        <w:rPr>
-          <w:rFonts w:ascii="Arial" w:eastAsia="Times New Roman" w:hAnsi="Arial" w:cs="Arial"/>
-          <w:b/>
-          <w:color w:val="222222"/>
-          <w:shd w:val="clear" w:color="auto" w:fill="FFFFFF"/>
-        </w:rPr>
-      </w:pPr>
-      <w:r>
-        <w:rPr>
-          <w:rFonts w:ascii="Arial" w:eastAsia="Times New Roman" w:hAnsi="Arial" w:cs="Arial"/>
-          <w:b/>
-          <w:color w:val="222222"/>
-          <w:shd w:val="clear" w:color="auto" w:fill="FFFFFF"/>
-        </w:rPr>
-        <w:t>Nice catch! We’ve fixed the verbatim phrasing. Additionally, we have added more about the conceptualization from Tedeschi’</w:t>
-      </w:r>
-      <w:r>
-        <w:rPr>
-          <w:rFonts w:ascii="Arial" w:eastAsia="Times New Roman" w:hAnsi="Arial" w:cs="Arial"/>
-          <w:b/>
-          <w:color w:val="222222"/>
-          <w:shd w:val="clear" w:color="auto" w:fill="FFFFFF"/>
-        </w:rPr>
-        <w:t xml:space="preserve">s work into this part of the introduction. </w:t>
-      </w:r>
-      <w:r>
-        <w:rPr>
-          <w:rFonts w:ascii="Arial" w:eastAsia="Times New Roman" w:hAnsi="Arial" w:cs="Arial"/>
-          <w:b/>
-          <w:color w:val="222222"/>
-          <w:shd w:val="clear" w:color="auto" w:fill="FFFFFF"/>
-        </w:rPr>
-        <w:t xml:space="preserve"> </w:t>
-      </w:r>
-    </w:p>
-    <w:p>
-      <w:pPr>
-        <w:rPr>
-          <w:rFonts w:ascii="Arial" w:eastAsia="Times New Roman" w:hAnsi="Arial" w:cs="Arial"/>
-          <w:b/>
-          <w:color w:val="222222"/>
-          <w:shd w:val="clear" w:color="auto" w:fill="FFFFFF"/>
-        </w:rPr>
-      </w:pPr>
-    </w:p>
-    <w:p>
-      <w:pPr>
-        <w:rPr>
-          <w:rFonts w:ascii="Arial" w:eastAsia="Times New Roman" w:hAnsi="Arial" w:cs="Arial"/>
-          <w:b/>
-          <w:color w:val="222222"/>
-          <w:shd w:val="clear" w:color="auto" w:fill="FFFFFF"/>
-        </w:rPr>
-      </w:pPr>
-      <w:r>
-        <w:rPr>
-          <w:rFonts w:ascii="Arial" w:eastAsia="Times New Roman" w:hAnsi="Arial" w:cs="Arial"/>
-          <w:b/>
-          <w:color w:val="222222"/>
-          <w:shd w:val="clear" w:color="auto" w:fill="FFFFFF"/>
-        </w:rPr>
-        <w:t>-</w:t>
-      </w:r>
-      <w:r>
-        <w:rPr>
-          <w:rFonts w:ascii="Arial" w:eastAsia="Times New Roman" w:hAnsi="Arial" w:cs="Arial"/>
-          <w:b/>
-          <w:color w:val="222222"/>
-          <w:shd w:val="clear" w:color="auto" w:fill="FFFFFF"/>
-        </w:rPr>
-        <w:t xml:space="preserve">will need to add this citation I just didn’t want to screw up Mendeley. </w:t>
-      </w:r>
-    </w:p>
-    <w:p>
-      <w:pPr>
-        <w:rPr>
-          <w:rFonts w:ascii="Arial" w:eastAsia="Times New Roman" w:hAnsi="Arial" w:cs="Arial"/>
-          <w:b/>
-          <w:color w:val="222222"/>
-          <w:shd w:val="clear" w:color="auto" w:fill="FFFFFF"/>
-        </w:rPr>
-      </w:pPr>
-      <w:r>
-        <w:rPr>
-          <w:rFonts w:ascii="Arial" w:eastAsia="Times New Roman" w:hAnsi="Arial" w:cs="Arial"/>
-          <w:b/>
-          <w:color w:val="222222"/>
-          <w:shd w:val="clear" w:color="auto" w:fill="FFFFFF"/>
-        </w:rPr>
-        <w:t>Tedeschi, R. G., &amp; Blevins, C. L. (2015) From mindfulness to meaning: Implications for the theory of posttraumatic growth. Psychological Inquiry, 26</w:t>
-      </w:r>
-      <w:r>
-        <w:rPr>
-          <w:rFonts w:ascii="Arial" w:eastAsia="Times New Roman" w:hAnsi="Arial" w:cs="Arial"/>
-          <w:b/>
-          <w:color w:val="222222"/>
-          <w:shd w:val="clear" w:color="auto" w:fill="FFFFFF"/>
-        </w:rPr>
-        <w:t>(4),</w:t>
-      </w:r>
-      <w:r>
-        <w:rPr>
-          <w:rFonts w:ascii="Arial" w:eastAsia="Times New Roman" w:hAnsi="Arial" w:cs="Arial"/>
-          <w:color w:val="222222"/>
-          <w:shd w:val="clear" w:color="auto" w:fill="FFFFFF"/>
-        </w:rPr>
-        <w:t xml:space="preserve"> </w:t>
-      </w:r>
-      <w:r>
-        <w:rPr>
-          <w:rFonts w:ascii="Arial" w:eastAsia="Times New Roman" w:hAnsi="Arial" w:cs="Arial"/>
-          <w:b/>
-          <w:color w:val="222222"/>
-          <w:shd w:val="clear" w:color="auto" w:fill="FFFFFF"/>
-        </w:rPr>
-        <w:t>doi:10.1080/1047840X.2015.1075354</w:t>
-      </w:r>
-    </w:p>
-    <w:p>
-      <w:pPr>
-        <w:rPr>
-          <w:rFonts w:ascii="Times New Roman" w:eastAsia="Times New Roman" w:hAnsi="Times New Roman" w:cs="Times New Roman"/>
-        </w:rPr>
-      </w:pPr>
+          <w:b/>
+          <w:color w:val="222222"/>
+          <w:shd w:val="clear" w:color="auto" w:fill="FFFFFF"/>
+        </w:rPr>
+      </w:pPr>
+      <w:bookmarkStart w:id="1" w:name="_GoBack"/>
+      <w:bookmarkEnd w:id="1"/>
       <w:r>
         <w:rPr>
           <w:rFonts w:ascii="Arial" w:eastAsia="Times New Roman" w:hAnsi="Arial" w:cs="Arial"/>
@@ -748,64 +668,145 @@
       </w:r>
     </w:p>
   </w:comment>
-  <w:comment w:id="1" w:author="Erin Buchanan" w:date="2018-12-21T17:33:00Z" w:initials="BEM">
-    <w:p>
-      <w:pPr>
-        <w:pStyle w:val="CommentText"/>
-      </w:pPr>
-      <w:r>
-        <w:rPr>
-          <w:rStyle w:val="CommentReference"/>
-        </w:rPr>
-        <w:annotationRef/>
-      </w:r>
-      <w:r>
-        <w:t>Put in 95% ci in places</w:t>
-      </w:r>
-    </w:p>
-    <w:p>
-      <w:pPr>
-        <w:pStyle w:val="CommentText"/>
-      </w:pPr>
-    </w:p>
-    <w:p>
-      <w:pPr>
-        <w:pStyle w:val="CommentText"/>
-      </w:pPr>
-      <w:r>
-        <w:t xml:space="preserve">Some ??? </w:t>
-      </w:r>
-      <w:r>
-        <w:t xml:space="preserve">are in the document </w:t>
-      </w:r>
-      <w:bookmarkStart w:id="2" w:name="_GoBack"/>
-      <w:bookmarkEnd w:id="2"/>
-    </w:p>
-  </w:comment>
 </w:comments>
 </file>
 
 <file path=word/commentsExtended.xml><?xml version="1.0" encoding="utf-8"?>
 <w15:commentsEx xmlns:wpc="http://schemas.microsoft.com/office/word/2010/wordprocessingCanvas" xmlns:cx="http://schemas.microsoft.com/office/drawing/2014/chartex" xmlns:cx1="http://schemas.microsoft.com/office/drawing/2015/9/8/chartex" xmlns:cx2="http://schemas.microsoft.com/office/drawing/2015/10/21/chartex" xmlns:cx3="http://schemas.microsoft.com/office/drawing/2016/5/9/chartex" xmlns:cx4="http://schemas.microsoft.com/office/drawing/2016/5/10/chartex" xmlns:cx5="http://schemas.microsoft.com/office/drawing/2016/5/11/chartex" xmlns:cx6="http://schemas.microsoft.com/office/drawing/2016/5/12/chartex" xmlns:cx7="http://schemas.microsoft.com/office/drawing/2016/5/13/chartex" xmlns:cx8="http://schemas.microsoft.com/office/drawing/2016/5/14/chartex" xmlns:mc="http://schemas.openxmlformats.org/markup-compatibility/2006" xmlns:aink="http://schemas.microsoft.com/office/drawing/2016/ink" xmlns:am3d="http://schemas.microsoft.com/office/drawing/2017/model3d" xmlns:o="urn:schemas-microsoft-com:office:office" xmlns:r="http://schemas.openxmlformats.org/officeDocument/2006/relationships" xmlns:m="http://schemas.openxmlformats.org/officeDocument/2006/math" xmlns:v="urn:schemas-microsoft-com:vml" xmlns:wp14="http://schemas.microsoft.com/office/word/2010/wordprocessingDrawing" xmlns:wp="http://schemas.openxmlformats.org/drawingml/2006/wordprocessingDrawing" xmlns:w10="urn:schemas-microsoft-com:office:word" xmlns:w="http://schemas.openxmlformats.org/wordprocessingml/2006/main" xmlns:w14="http://schemas.microsoft.com/office/word/2010/wordml" xmlns:w15="http://schemas.microsoft.com/office/word/2012/wordml" xmlns:w16cid="http://schemas.microsoft.com/office/word/2016/wordml/cid" xmlns:w16se="http://schemas.microsoft.com/office/word/2015/wordml/symex" xmlns:wpg="http://schemas.microsoft.com/office/word/2010/wordprocessingGroup" xmlns:wpi="http://schemas.microsoft.com/office/word/2010/wordprocessingInk" xmlns:wne="http://schemas.microsoft.com/office/word/2006/wordml" xmlns:wps="http://schemas.microsoft.com/office/word/2010/wordprocessingShape" mc:Ignorable="w14 w15 w16se w16cid wp14">
   <w15:commentEx w15:paraId="015010E3" w15:done="0"/>
-  <w15:commentEx w15:paraId="3329F76E" w15:done="0"/>
 </w15:commentsEx>
 </file>
 
 <file path=word/commentsIds.xml><?xml version="1.0" encoding="utf-8"?>
 <w16cid:commentsIds xmlns:wpc="http://schemas.microsoft.com/office/word/2010/wordprocessingCanvas" xmlns:cx="http://schemas.microsoft.com/office/drawing/2014/chartex" xmlns:cx1="http://schemas.microsoft.com/office/drawing/2015/9/8/chartex" xmlns:cx2="http://schemas.microsoft.com/office/drawing/2015/10/21/chartex" xmlns:cx3="http://schemas.microsoft.com/office/drawing/2016/5/9/chartex" xmlns:cx4="http://schemas.microsoft.com/office/drawing/2016/5/10/chartex" xmlns:cx5="http://schemas.microsoft.com/office/drawing/2016/5/11/chartex" xmlns:cx6="http://schemas.microsoft.com/office/drawing/2016/5/12/chartex" xmlns:cx7="http://schemas.microsoft.com/office/drawing/2016/5/13/chartex" xmlns:cx8="http://schemas.microsoft.com/office/drawing/2016/5/14/chartex" xmlns:mc="http://schemas.openxmlformats.org/markup-compatibility/2006" xmlns:aink="http://schemas.microsoft.com/office/drawing/2016/ink" xmlns:am3d="http://schemas.microsoft.com/office/drawing/2017/model3d" xmlns:o="urn:schemas-microsoft-com:office:office" xmlns:r="http://schemas.openxmlformats.org/officeDocument/2006/relationships" xmlns:m="http://schemas.openxmlformats.org/officeDocument/2006/math" xmlns:v="urn:schemas-microsoft-com:vml" xmlns:wp14="http://schemas.microsoft.com/office/word/2010/wordprocessingDrawing" xmlns:wp="http://schemas.openxmlformats.org/drawingml/2006/wordprocessingDrawing" xmlns:w10="urn:schemas-microsoft-com:office:word" xmlns:w="http://schemas.openxmlformats.org/wordprocessingml/2006/main" xmlns:w14="http://schemas.microsoft.com/office/word/2010/wordml" xmlns:w15="http://schemas.microsoft.com/office/word/2012/wordml" xmlns:w16cid="http://schemas.microsoft.com/office/word/2016/wordml/cid" xmlns:w16se="http://schemas.microsoft.com/office/word/2015/wordml/symex" xmlns:wpg="http://schemas.microsoft.com/office/word/2010/wordprocessingGroup" xmlns:wpi="http://schemas.microsoft.com/office/word/2010/wordprocessingInk" xmlns:wne="http://schemas.microsoft.com/office/word/2006/wordml" xmlns:wps="http://schemas.microsoft.com/office/word/2010/wordprocessingShape" mc:Ignorable="w14 w15 w16se w16cid wp14">
   <w16cid:commentId w16cid:paraId="015010E3" w16cid:durableId="1FC79E60"/>
-  <w16cid:commentId w16cid:paraId="3329F76E" w16cid:durableId="1FC7A263"/>
 </w16cid:commentsIds>
+</file>
+
+<file path=word/numbering.xml><?xml version="1.0" encoding="utf-8"?>
+<w:numbering xmlns:wpc="http://schemas.microsoft.com/office/word/2010/wordprocessingCanvas" xmlns:cx="http://schemas.microsoft.com/office/drawing/2014/chartex" xmlns:cx1="http://schemas.microsoft.com/office/drawing/2015/9/8/chartex" xmlns:cx2="http://schemas.microsoft.com/office/drawing/2015/10/21/chartex" xmlns:cx3="http://schemas.microsoft.com/office/drawing/2016/5/9/chartex" xmlns:cx4="http://schemas.microsoft.com/office/drawing/2016/5/10/chartex" xmlns:cx5="http://schemas.microsoft.com/office/drawing/2016/5/11/chartex" xmlns:cx6="http://schemas.microsoft.com/office/drawing/2016/5/12/chartex" xmlns:cx7="http://schemas.microsoft.com/office/drawing/2016/5/13/chartex" xmlns:cx8="http://schemas.microsoft.com/office/drawing/2016/5/14/chartex" xmlns:mc="http://schemas.openxmlformats.org/markup-compatibility/2006" xmlns:aink="http://schemas.microsoft.com/office/drawing/2016/ink" xmlns:am3d="http://schemas.microsoft.com/office/drawing/2017/model3d" xmlns:o="urn:schemas-microsoft-com:office:office" xmlns:r="http://schemas.openxmlformats.org/officeDocument/2006/relationships" xmlns:m="http://schemas.openxmlformats.org/officeDocument/2006/math" xmlns:v="urn:schemas-microsoft-com:vml" xmlns:wp14="http://schemas.microsoft.com/office/word/2010/wordprocessingDrawing" xmlns:wp="http://schemas.openxmlformats.org/drawingml/2006/wordprocessingDrawing" xmlns:w10="urn:schemas-microsoft-com:office:word" xmlns:w="http://schemas.openxmlformats.org/wordprocessingml/2006/main" xmlns:w14="http://schemas.microsoft.com/office/word/2010/wordml" xmlns:w15="http://schemas.microsoft.com/office/word/2012/wordml" xmlns:w16cid="http://schemas.microsoft.com/office/word/2016/wordml/cid" xmlns:w16se="http://schemas.microsoft.com/office/word/2015/wordml/symex" xmlns:wpg="http://schemas.microsoft.com/office/word/2010/wordprocessingGroup" xmlns:wpi="http://schemas.microsoft.com/office/word/2010/wordprocessingInk" xmlns:wne="http://schemas.microsoft.com/office/word/2006/wordml" xmlns:wps="http://schemas.microsoft.com/office/word/2010/wordprocessingShape" mc:Ignorable="w14 w15 w16se w16cid wp14">
+  <w:abstractNum w:abstractNumId="0" w15:restartNumberingAfterBreak="0">
+    <w:nsid w:val="2D071C92"/>
+    <w:multiLevelType w:val="hybridMultilevel"/>
+    <w:tmpl w:val="88FC8F68"/>
+    <w:lvl w:ilvl="0" w:tplc="34A4C5EC">
+      <w:numFmt w:val="bullet"/>
+      <w:lvlText w:val="-"/>
+      <w:lvlJc w:val="left"/>
+      <w:pPr>
+        <w:ind w:left="720" w:hanging="360"/>
+      </w:pPr>
+      <w:rPr>
+        <w:rFonts w:ascii="Arial" w:eastAsia="Times New Roman" w:hAnsi="Arial" w:cs="Arial" w:hint="default"/>
+      </w:rPr>
+    </w:lvl>
+    <w:lvl w:ilvl="1" w:tplc="04090003" w:tentative="1">
+      <w:start w:val="1"/>
+      <w:numFmt w:val="bullet"/>
+      <w:lvlText w:val="o"/>
+      <w:lvlJc w:val="left"/>
+      <w:pPr>
+        <w:ind w:left="1440" w:hanging="360"/>
+      </w:pPr>
+      <w:rPr>
+        <w:rFonts w:ascii="Courier New" w:hAnsi="Courier New" w:cs="Courier New" w:hint="default"/>
+      </w:rPr>
+    </w:lvl>
+    <w:lvl w:ilvl="2" w:tplc="04090005" w:tentative="1">
+      <w:start w:val="1"/>
+      <w:numFmt w:val="bullet"/>
+      <w:lvlText w:val=""/>
+      <w:lvlJc w:val="left"/>
+      <w:pPr>
+        <w:ind w:left="2160" w:hanging="360"/>
+      </w:pPr>
+      <w:rPr>
+        <w:rFonts w:ascii="Wingdings" w:hAnsi="Wingdings" w:hint="default"/>
+      </w:rPr>
+    </w:lvl>
+    <w:lvl w:ilvl="3" w:tplc="04090001" w:tentative="1">
+      <w:start w:val="1"/>
+      <w:numFmt w:val="bullet"/>
+      <w:lvlText w:val=""/>
+      <w:lvlJc w:val="left"/>
+      <w:pPr>
+        <w:ind w:left="2880" w:hanging="360"/>
+      </w:pPr>
+      <w:rPr>
+        <w:rFonts w:ascii="Symbol" w:hAnsi="Symbol" w:hint="default"/>
+      </w:rPr>
+    </w:lvl>
+    <w:lvl w:ilvl="4" w:tplc="04090003" w:tentative="1">
+      <w:start w:val="1"/>
+      <w:numFmt w:val="bullet"/>
+      <w:lvlText w:val="o"/>
+      <w:lvlJc w:val="left"/>
+      <w:pPr>
+        <w:ind w:left="3600" w:hanging="360"/>
+      </w:pPr>
+      <w:rPr>
+        <w:rFonts w:ascii="Courier New" w:hAnsi="Courier New" w:cs="Courier New" w:hint="default"/>
+      </w:rPr>
+    </w:lvl>
+    <w:lvl w:ilvl="5" w:tplc="04090005" w:tentative="1">
+      <w:start w:val="1"/>
+      <w:numFmt w:val="bullet"/>
+      <w:lvlText w:val=""/>
+      <w:lvlJc w:val="left"/>
+      <w:pPr>
+        <w:ind w:left="4320" w:hanging="360"/>
+      </w:pPr>
+      <w:rPr>
+        <w:rFonts w:ascii="Wingdings" w:hAnsi="Wingdings" w:hint="default"/>
+      </w:rPr>
+    </w:lvl>
+    <w:lvl w:ilvl="6" w:tplc="04090001" w:tentative="1">
+      <w:start w:val="1"/>
+      <w:numFmt w:val="bullet"/>
+      <w:lvlText w:val=""/>
+      <w:lvlJc w:val="left"/>
+      <w:pPr>
+        <w:ind w:left="5040" w:hanging="360"/>
+      </w:pPr>
+      <w:rPr>
+        <w:rFonts w:ascii="Symbol" w:hAnsi="Symbol" w:hint="default"/>
+      </w:rPr>
+    </w:lvl>
+    <w:lvl w:ilvl="7" w:tplc="04090003" w:tentative="1">
+      <w:start w:val="1"/>
+      <w:numFmt w:val="bullet"/>
+      <w:lvlText w:val="o"/>
+      <w:lvlJc w:val="left"/>
+      <w:pPr>
+        <w:ind w:left="5760" w:hanging="360"/>
+      </w:pPr>
+      <w:rPr>
+        <w:rFonts w:ascii="Courier New" w:hAnsi="Courier New" w:cs="Courier New" w:hint="default"/>
+      </w:rPr>
+    </w:lvl>
+    <w:lvl w:ilvl="8" w:tplc="04090005" w:tentative="1">
+      <w:start w:val="1"/>
+      <w:numFmt w:val="bullet"/>
+      <w:lvlText w:val=""/>
+      <w:lvlJc w:val="left"/>
+      <w:pPr>
+        <w:ind w:left="6480" w:hanging="360"/>
+      </w:pPr>
+      <w:rPr>
+        <w:rFonts w:ascii="Wingdings" w:hAnsi="Wingdings" w:hint="default"/>
+      </w:rPr>
+    </w:lvl>
+  </w:abstractNum>
+  <w:num w:numId="1">
+    <w:abstractNumId w:val="0"/>
+  </w:num>
+</w:numbering>
 </file>
 
 <file path=word/people.xml><?xml version="1.0" encoding="utf-8"?>
 <w15:people xmlns:wpc="http://schemas.microsoft.com/office/word/2010/wordprocessingCanvas" xmlns:cx="http://schemas.microsoft.com/office/drawing/2014/chartex" xmlns:cx1="http://schemas.microsoft.com/office/drawing/2015/9/8/chartex" xmlns:cx2="http://schemas.microsoft.com/office/drawing/2015/10/21/chartex" xmlns:cx3="http://schemas.microsoft.com/office/drawing/2016/5/9/chartex" xmlns:cx4="http://schemas.microsoft.com/office/drawing/2016/5/10/chartex" xmlns:cx5="http://schemas.microsoft.com/office/drawing/2016/5/11/chartex" xmlns:cx6="http://schemas.microsoft.com/office/drawing/2016/5/12/chartex" xmlns:cx7="http://schemas.microsoft.com/office/drawing/2016/5/13/chartex" xmlns:cx8="http://schemas.microsoft.com/office/drawing/2016/5/14/chartex" xmlns:mc="http://schemas.openxmlformats.org/markup-compatibility/2006" xmlns:aink="http://schemas.microsoft.com/office/drawing/2016/ink" xmlns:am3d="http://schemas.microsoft.com/office/drawing/2017/model3d" xmlns:o="urn:schemas-microsoft-com:office:office" xmlns:r="http://schemas.openxmlformats.org/officeDocument/2006/relationships" xmlns:m="http://schemas.openxmlformats.org/officeDocument/2006/math" xmlns:v="urn:schemas-microsoft-com:vml" xmlns:wp14="http://schemas.microsoft.com/office/word/2010/wordprocessingDrawing" xmlns:wp="http://schemas.openxmlformats.org/drawingml/2006/wordprocessingDrawing" xmlns:w10="urn:schemas-microsoft-com:office:word" xmlns:w="http://schemas.openxmlformats.org/wordprocessingml/2006/main" xmlns:w14="http://schemas.microsoft.com/office/word/2010/wordml" xmlns:w15="http://schemas.microsoft.com/office/word/2012/wordml" xmlns:w16cid="http://schemas.microsoft.com/office/word/2016/wordml/cid" xmlns:w16se="http://schemas.microsoft.com/office/word/2015/wordml/symex" xmlns:wpg="http://schemas.microsoft.com/office/word/2010/wordprocessingGroup" xmlns:wpi="http://schemas.microsoft.com/office/word/2010/wordprocessingInk" xmlns:wne="http://schemas.microsoft.com/office/word/2006/wordml" xmlns:wps="http://schemas.microsoft.com/office/word/2010/wordprocessingShape" mc:Ignorable="w14 w15 w16se w16cid wp14">
   <w15:person w15:author="Pavlacic, Jeffrey M">
     <w15:presenceInfo w15:providerId="None" w15:userId="Pavlacic, Jeffrey M"/>
-  </w15:person>
-  <w15:person w15:author="Erin Buchanan">
-    <w15:presenceInfo w15:providerId="AD" w15:userId="S::ebuchanan@harrisburgu.edu::a202a620-6e05-42b1-a3fc-fcfad0b42cdc"/>
   </w15:person>
 </w15:people>
 </file>
@@ -1314,6 +1315,17 @@
       <w:szCs w:val="18"/>
     </w:rPr>
   </w:style>
+  <w:style w:type="paragraph" w:styleId="ListParagraph">
+    <w:name w:val="List Paragraph"/>
+    <w:basedOn w:val="Normal"/>
+    <w:uiPriority w:val="34"/>
+    <w:qFormat/>
+    <w:rsid w:val="00185316"/>
+    <w:pPr>
+      <w:ind w:left="720"/>
+      <w:contextualSpacing/>
+    </w:pPr>
+  </w:style>
 </w:styles>
 </file>
 

</xml_diff>